<commit_message>
design doc server b update
</commit_message>
<xml_diff>
--- a/Server + DB group/Project Meeting 2/Design_Document.docx
+++ b/Server + DB group/Project Meeting 2/Design_Document.docx
@@ -30,6 +30,12 @@
           <w:lang w:val="en-GB"/>
         </w:rPr>
       </w:pPr>
+      <w:r>
+        <w:rPr>
+          <w:lang w:val="en-SE"/>
+        </w:rPr>
+        <w:t xml:space="preserve">Homedork - </w:t>
+      </w:r>
       <w:r>
         <w:rPr>
           <w:lang w:val="en-GB"/>
@@ -181,16 +187,8 @@
               <w:rPr>
                 <w:lang w:val="en-GB"/>
               </w:rPr>
-              <w:t xml:space="preserve">Wills </w:t>
+              <w:t>Wills Ekanem</w:t>
             </w:r>
-            <w:proofErr w:type="spellStart"/>
-            <w:r>
-              <w:rPr>
-                <w:lang w:val="en-GB"/>
-              </w:rPr>
-              <w:t>Ekanem</w:t>
-            </w:r>
-            <w:proofErr w:type="spellEnd"/>
           </w:p>
         </w:tc>
         <w:tc>
@@ -225,28 +223,12 @@
                 <w:lang w:val="en-GB"/>
               </w:rPr>
             </w:pPr>
-            <w:proofErr w:type="spellStart"/>
             <w:r>
               <w:rPr>
                 <w:lang w:val="en-GB"/>
               </w:rPr>
-              <w:t>Bujar</w:t>
+              <w:t>Bujar Rabushaj</w:t>
             </w:r>
-            <w:proofErr w:type="spellEnd"/>
-            <w:r>
-              <w:rPr>
-                <w:lang w:val="en-GB"/>
-              </w:rPr>
-              <w:t xml:space="preserve"> </w:t>
-            </w:r>
-            <w:proofErr w:type="spellStart"/>
-            <w:r>
-              <w:rPr>
-                <w:lang w:val="en-GB"/>
-              </w:rPr>
-              <w:t>Rabushaj</w:t>
-            </w:r>
-            <w:proofErr w:type="spellEnd"/>
           </w:p>
         </w:tc>
         <w:tc>
@@ -281,28 +263,12 @@
                 <w:lang w:val="en-GB"/>
               </w:rPr>
             </w:pPr>
-            <w:proofErr w:type="spellStart"/>
             <w:r>
               <w:rPr>
                 <w:lang w:val="en-GB"/>
               </w:rPr>
-              <w:t>Besnik</w:t>
+              <w:t>Besnik Rabushaj</w:t>
             </w:r>
-            <w:proofErr w:type="spellEnd"/>
-            <w:r>
-              <w:rPr>
-                <w:lang w:val="en-GB"/>
-              </w:rPr>
-              <w:t xml:space="preserve"> </w:t>
-            </w:r>
-            <w:proofErr w:type="spellStart"/>
-            <w:r>
-              <w:rPr>
-                <w:lang w:val="en-GB"/>
-              </w:rPr>
-              <w:t>Rabushaj</w:t>
-            </w:r>
-            <w:proofErr w:type="spellEnd"/>
           </w:p>
         </w:tc>
         <w:tc>
@@ -609,11 +575,9 @@
             <w:r>
               <w:t xml:space="preserve">Secondary </w:t>
             </w:r>
-            <w:proofErr w:type="spellStart"/>
             <w:r>
-              <w:t>Reviso</w:t>
+              <w:t>Revision</w:t>
             </w:r>
-            <w:proofErr w:type="spellEnd"/>
           </w:p>
         </w:tc>
         <w:tc>
@@ -1122,9 +1086,52 @@
     </w:p>
     <w:p>
       <w:pPr>
+        <w:rPr>
+          <w:lang w:val="en-US" w:eastAsia="en-US"/>
+        </w:rPr>
+      </w:pPr>
+    </w:p>
+    <w:p>
+      <w:pPr>
+        <w:rPr>
+          <w:lang w:val="en-US" w:eastAsia="en-US"/>
+        </w:rPr>
+      </w:pPr>
+    </w:p>
+    <w:p>
+      <w:pPr>
+        <w:rPr>
+          <w:lang w:val="en-US" w:eastAsia="en-US"/>
+        </w:rPr>
+      </w:pPr>
+    </w:p>
+    <w:p>
+      <w:pPr>
+        <w:rPr>
+          <w:lang w:val="en-US" w:eastAsia="en-US"/>
+        </w:rPr>
+      </w:pPr>
+    </w:p>
+    <w:p>
+      <w:pPr>
+        <w:rPr>
+          <w:lang w:val="en-US" w:eastAsia="en-US"/>
+        </w:rPr>
+      </w:pPr>
+    </w:p>
+    <w:p>
+      <w:pPr>
+        <w:rPr>
+          <w:lang w:val="en-US" w:eastAsia="en-US"/>
+        </w:rPr>
+      </w:pPr>
+    </w:p>
+    <w:p>
+      <w:pPr>
         <w:pStyle w:val="Title"/>
       </w:pPr>
       <w:r>
+        <w:lastRenderedPageBreak/>
         <w:t>Design Item Descriptions</w:t>
       </w:r>
     </w:p>
@@ -1139,7 +1146,6 @@
         <w:rPr>
           <w:lang w:val="en-US" w:eastAsia="en-US"/>
         </w:rPr>
-        <w:lastRenderedPageBreak/>
         <w:t>D1</w:t>
       </w:r>
       <w:r>
@@ -1160,14 +1166,11 @@
         <w:keepNext/>
       </w:pPr>
       <w:r>
-        <w:rPr>
-          <w:noProof/>
-        </w:rPr>
         <w:drawing>
-          <wp:inline distT="0" distB="0" distL="0" distR="0" wp14:anchorId="52D3EC00" wp14:editId="682F6995">
-            <wp:extent cx="4616117" cy="6154657"/>
-            <wp:effectExtent l="0" t="7302" r="6032" b="6033"/>
-            <wp:docPr id="3" name="Picture 3" descr="Diagram&#10;&#10;Description automatically generated"/>
+          <wp:inline distT="0" distB="0" distL="0" distR="0" wp14:anchorId="57D5A507" wp14:editId="25A119B7">
+            <wp:extent cx="5972810" cy="3989070"/>
+            <wp:effectExtent l="0" t="0" r="8890" b="0"/>
+            <wp:docPr id="7" name="Picture 7" descr="Diagram&#10;&#10;Description automatically generated"/>
             <wp:cNvGraphicFramePr>
               <a:graphicFrameLocks xmlns:a="http://schemas.openxmlformats.org/drawingml/2006/main" noChangeAspect="1"/>
             </wp:cNvGraphicFramePr>
@@ -1175,36 +1178,23 @@
               <a:graphicData uri="http://schemas.openxmlformats.org/drawingml/2006/picture">
                 <pic:pic xmlns:pic="http://schemas.openxmlformats.org/drawingml/2006/picture">
                   <pic:nvPicPr>
-                    <pic:cNvPr id="3" name="Picture 3" descr="Diagram&#10;&#10;Description automatically generated"/>
-                    <pic:cNvPicPr>
-                      <a:picLocks noChangeAspect="1" noChangeArrowheads="1"/>
-                    </pic:cNvPicPr>
+                    <pic:cNvPr id="7" name="Picture 7" descr="Diagram&#10;&#10;Description automatically generated"/>
+                    <pic:cNvPicPr/>
                   </pic:nvPicPr>
                   <pic:blipFill>
-                    <a:blip r:embed="rId4" cstate="print">
-                      <a:extLst>
-                        <a:ext uri="{28A0092B-C50C-407E-A947-70E740481C1C}">
-                          <a14:useLocalDpi xmlns:a14="http://schemas.microsoft.com/office/drawing/2010/main" val="0"/>
-                        </a:ext>
-                      </a:extLst>
-                    </a:blip>
-                    <a:srcRect/>
+                    <a:blip r:embed="rId7"/>
                     <a:stretch>
                       <a:fillRect/>
                     </a:stretch>
                   </pic:blipFill>
-                  <pic:spPr bwMode="auto">
-                    <a:xfrm rot="16200000">
+                  <pic:spPr>
+                    <a:xfrm>
                       <a:off x="0" y="0"/>
-                      <a:ext cx="4627001" cy="6169168"/>
+                      <a:ext cx="5972810" cy="3989070"/>
                     </a:xfrm>
                     <a:prstGeom prst="rect">
                       <a:avLst/>
                     </a:prstGeom>
-                    <a:noFill/>
-                    <a:ln>
-                      <a:noFill/>
-                    </a:ln>
                   </pic:spPr>
                 </pic:pic>
               </a:graphicData>
@@ -1274,6 +1264,201 @@
       <w:pPr>
         <w:spacing w:after="160" w:line="259" w:lineRule="auto"/>
         <w:rPr>
+          <w:lang w:val="en-SE" w:eastAsia="en-US"/>
+        </w:rPr>
+      </w:pPr>
+      <w:r>
+        <w:rPr>
+          <w:i/>
+          <w:iCs/>
+          <w:lang w:val="en-SE" w:eastAsia="en-US"/>
+        </w:rPr>
+        <w:t>Figure 1</w:t>
+      </w:r>
+      <w:r>
+        <w:rPr>
+          <w:lang w:val="en-SE" w:eastAsia="en-US"/>
+        </w:rPr>
+        <w:t xml:space="preserve"> shows a native</w:t>
+      </w:r>
+      <w:r>
+        <w:rPr>
+          <w:lang w:val="en-SE" w:eastAsia="en-US"/>
+        </w:rPr>
+        <w:t>/</w:t>
+      </w:r>
+      <w:r>
+        <w:rPr>
+          <w:lang w:val="en-SE" w:eastAsia="en-US"/>
+        </w:rPr>
+        <w:t xml:space="preserve">far view of the architecture of the entire project without going into the </w:t>
+      </w:r>
+      <w:r>
+        <w:rPr>
+          <w:lang w:val="en-SE" w:eastAsia="en-US"/>
+        </w:rPr>
+        <w:t>sub</w:t>
+      </w:r>
+      <w:r>
+        <w:rPr>
+          <w:lang w:val="en-SE" w:eastAsia="en-US"/>
+        </w:rPr>
+        <w:t>-</w:t>
+      </w:r>
+      <w:r>
+        <w:rPr>
+          <w:lang w:val="en-SE" w:eastAsia="en-US"/>
+        </w:rPr>
+        <w:t>components</w:t>
+      </w:r>
+      <w:r>
+        <w:rPr>
+          <w:lang w:val="en-SE" w:eastAsia="en-US"/>
+        </w:rPr>
+        <w:t xml:space="preserve"> of the </w:t>
+      </w:r>
+      <w:r>
+        <w:rPr>
+          <w:lang w:val="en-SE" w:eastAsia="en-US"/>
+        </w:rPr>
+        <w:t>main components</w:t>
+      </w:r>
+      <w:r>
+        <w:rPr>
+          <w:lang w:val="en-SE" w:eastAsia="en-US"/>
+        </w:rPr>
+        <w:t xml:space="preserve"> of the smart house system</w:t>
+      </w:r>
+      <w:r>
+        <w:rPr>
+          <w:lang w:val="en-SE" w:eastAsia="en-US"/>
+        </w:rPr>
+        <w:t xml:space="preserve">. API request/response </w:t>
+      </w:r>
+      <w:r>
+        <w:rPr>
+          <w:lang w:val="en-SE" w:eastAsia="en-US"/>
+        </w:rPr>
+        <w:t>are</w:t>
+      </w:r>
+      <w:r>
+        <w:rPr>
+          <w:lang w:val="en-SE" w:eastAsia="en-US"/>
+        </w:rPr>
+        <w:t xml:space="preserve"> the standard communication </w:t>
+      </w:r>
+      <w:r>
+        <w:rPr>
+          <w:lang w:val="en-SE" w:eastAsia="en-US"/>
+        </w:rPr>
+        <w:t>format</w:t>
+      </w:r>
+      <w:r>
+        <w:rPr>
+          <w:lang w:val="en-SE" w:eastAsia="en-US"/>
+        </w:rPr>
+        <w:t xml:space="preserve"> between and API server and client.</w:t>
+      </w:r>
+    </w:p>
+    <w:p>
+      <w:pPr>
+        <w:spacing w:after="160" w:line="259" w:lineRule="auto"/>
+        <w:rPr>
+          <w:lang w:val="en-SE" w:eastAsia="en-US"/>
+        </w:rPr>
+      </w:pPr>
+      <w:r>
+        <w:rPr>
+          <w:lang w:val="en-SE" w:eastAsia="en-US"/>
+        </w:rPr>
+        <w:t>Using this structure will result on a turn of unnecessary load on the server which result in us breaking down into several other components which handle specific tasks in a chain like mechanism.</w:t>
+      </w:r>
+      <w:r>
+        <w:rPr>
+          <w:lang w:val="en-SE" w:eastAsia="en-US"/>
+        </w:rPr>
+        <w:t xml:space="preserve"> </w:t>
+      </w:r>
+    </w:p>
+    <w:p>
+      <w:pPr>
+        <w:spacing w:after="160" w:line="259" w:lineRule="auto"/>
+        <w:rPr>
+          <w:lang w:val="en-SE" w:eastAsia="en-US"/>
+        </w:rPr>
+      </w:pPr>
+      <w:r>
+        <w:rPr>
+          <w:lang w:val="en-SE" w:eastAsia="en-US"/>
+        </w:rPr>
+        <w:t xml:space="preserve">The server in figure 1 if deeped are two servers, an </w:t>
+      </w:r>
+      <w:r>
+        <w:rPr>
+          <w:u w:val="single"/>
+          <w:lang w:val="en-SE" w:eastAsia="en-US"/>
+        </w:rPr>
+        <w:t xml:space="preserve">API server for handling </w:t>
+      </w:r>
+      <w:r>
+        <w:rPr>
+          <w:u w:val="single"/>
+          <w:lang w:val="en-SE" w:eastAsia="en-US"/>
+        </w:rPr>
+        <w:t xml:space="preserve">http </w:t>
+      </w:r>
+      <w:r>
+        <w:rPr>
+          <w:u w:val="single"/>
+          <w:lang w:val="en-SE" w:eastAsia="en-US"/>
+        </w:rPr>
+        <w:t>req</w:t>
+      </w:r>
+      <w:r>
+        <w:rPr>
+          <w:u w:val="single"/>
+          <w:lang w:val="en-SE" w:eastAsia="en-US"/>
+        </w:rPr>
+        <w:t>/res</w:t>
+      </w:r>
+      <w:r>
+        <w:rPr>
+          <w:lang w:val="en-SE" w:eastAsia="en-US"/>
+        </w:rPr>
+        <w:t xml:space="preserve"> and a </w:t>
+      </w:r>
+      <w:r>
+        <w:rPr>
+          <w:u w:val="single"/>
+          <w:lang w:val="en-SE" w:eastAsia="en-US"/>
+        </w:rPr>
+        <w:t>database server</w:t>
+      </w:r>
+      <w:r>
+        <w:rPr>
+          <w:lang w:val="en-SE" w:eastAsia="en-US"/>
+        </w:rPr>
+        <w:t xml:space="preserve"> which holds current/updated state of all connected devices and user related information. </w:t>
+      </w:r>
+    </w:p>
+    <w:p>
+      <w:pPr>
+        <w:spacing w:after="160" w:line="259" w:lineRule="auto"/>
+        <w:rPr>
+          <w:lang w:val="en-US" w:eastAsia="en-US"/>
+        </w:rPr>
+      </w:pPr>
+      <w:r>
+        <w:rPr>
+          <w:lang w:val="en-US" w:eastAsia="en-US"/>
+        </w:rPr>
+        <w:br w:type="page"/>
+      </w:r>
+    </w:p>
+    <w:p>
+      <w:pPr>
+        <w:spacing w:after="160" w:line="259" w:lineRule="auto"/>
+        <w:rPr>
           <w:rFonts w:ascii="Arial" w:hAnsi="Arial" w:cs="Arial"/>
           <w:b/>
           <w:bCs/>
@@ -1282,25 +1467,18 @@
           <w:lang w:val="en-US" w:eastAsia="en-US"/>
         </w:rPr>
       </w:pPr>
-      <w:r>
+    </w:p>
+    <w:p>
+      <w:pPr>
+        <w:pStyle w:val="Heading3"/>
         <w:rPr>
           <w:lang w:val="en-US" w:eastAsia="en-US"/>
         </w:rPr>
-        <w:br w:type="page"/>
-      </w:r>
-    </w:p>
-    <w:p>
-      <w:pPr>
-        <w:pStyle w:val="Heading3"/>
+      </w:pPr>
+      <w:r>
         <w:rPr>
           <w:lang w:val="en-US" w:eastAsia="en-US"/>
         </w:rPr>
-      </w:pPr>
-      <w:r>
-        <w:rPr>
-          <w:lang w:val="en-US" w:eastAsia="en-US"/>
-        </w:rPr>
-        <w:lastRenderedPageBreak/>
         <w:t>D2</w:t>
       </w:r>
       <w:r>
@@ -1342,7 +1520,7 @@
                     </pic:cNvPicPr>
                   </pic:nvPicPr>
                   <pic:blipFill>
-                    <a:blip r:embed="rId5">
+                    <a:blip r:embed="rId8">
                       <a:extLst>
                         <a:ext uri="{28A0092B-C50C-407E-A947-70E740481C1C}">
                           <a14:useLocalDpi xmlns:a14="http://schemas.microsoft.com/office/drawing/2010/main" val="0"/>
@@ -1378,7 +1556,7 @@
       <w:pPr>
         <w:pStyle w:val="Caption"/>
         <w:rPr>
-          <w:lang w:val="en-US" w:eastAsia="en-US"/>
+          <w:lang w:val="en-US"/>
         </w:rPr>
       </w:pPr>
       <w:r>
@@ -1414,6 +1592,223 @@
           <w:lang w:val="en-US"/>
         </w:rPr>
         <w:t>: Server Architecture</w:t>
+      </w:r>
+    </w:p>
+    <w:p>
+      <w:pPr>
+        <w:rPr>
+          <w:lang w:val="en-US" w:eastAsia="en-US"/>
+        </w:rPr>
+      </w:pPr>
+    </w:p>
+    <w:p>
+      <w:pPr>
+        <w:rPr>
+          <w:lang w:val="en-US" w:eastAsia="en-US"/>
+        </w:rPr>
+      </w:pPr>
+    </w:p>
+    <w:p>
+      <w:pPr>
+        <w:rPr>
+          <w:lang w:val="en-US" w:eastAsia="en-US"/>
+        </w:rPr>
+      </w:pPr>
+    </w:p>
+    <w:p>
+      <w:pPr>
+        <w:rPr>
+          <w:lang w:val="en-SE" w:eastAsia="en-US"/>
+        </w:rPr>
+      </w:pPr>
+      <w:r>
+        <w:rPr>
+          <w:lang w:val="en-SE" w:eastAsia="en-US"/>
+        </w:rPr>
+        <w:t xml:space="preserve">An API server is deployed between the </w:t>
+      </w:r>
+      <w:r>
+        <w:rPr>
+          <w:b/>
+          <w:bCs/>
+          <w:lang w:val="en-SE" w:eastAsia="en-US"/>
+        </w:rPr>
+        <w:t>private database server</w:t>
+      </w:r>
+      <w:r>
+        <w:rPr>
+          <w:lang w:val="en-SE" w:eastAsia="en-US"/>
+        </w:rPr>
+        <w:t xml:space="preserve"> running in the background to handle </w:t>
+      </w:r>
+      <w:r>
+        <w:rPr>
+          <w:b/>
+          <w:bCs/>
+          <w:lang w:val="en-SE" w:eastAsia="en-US"/>
+        </w:rPr>
+        <w:t xml:space="preserve">API </w:t>
+      </w:r>
+      <w:r>
+        <w:rPr>
+          <w:b/>
+          <w:bCs/>
+          <w:lang w:val="en-SE" w:eastAsia="en-US"/>
+        </w:rPr>
+        <w:t>clients’</w:t>
+      </w:r>
+      <w:r>
+        <w:rPr>
+          <w:lang w:val="en-SE" w:eastAsia="en-US"/>
+        </w:rPr>
+        <w:t xml:space="preserve"> </w:t>
+      </w:r>
+      <w:r>
+        <w:rPr>
+          <w:u w:val="single"/>
+          <w:lang w:val="en-SE" w:eastAsia="en-US"/>
+        </w:rPr>
+        <w:t>requests</w:t>
+      </w:r>
+      <w:r>
+        <w:rPr>
+          <w:lang w:val="en-SE" w:eastAsia="en-US"/>
+        </w:rPr>
+        <w:t xml:space="preserve"> and </w:t>
+      </w:r>
+      <w:r>
+        <w:rPr>
+          <w:u w:val="single"/>
+          <w:lang w:val="en-SE" w:eastAsia="en-US"/>
+        </w:rPr>
+        <w:t>response</w:t>
+      </w:r>
+      <w:r>
+        <w:rPr>
+          <w:lang w:val="en-SE" w:eastAsia="en-US"/>
+        </w:rPr>
+        <w:t xml:space="preserve"> and the unit devices (Clients)</w:t>
+      </w:r>
+      <w:r>
+        <w:rPr>
+          <w:lang w:val="en-SE" w:eastAsia="en-US"/>
+        </w:rPr>
+        <w:t>. The database in this case only has one function and that is to store/update states of devices</w:t>
+      </w:r>
+      <w:r>
+        <w:rPr>
+          <w:lang w:val="en-SE" w:eastAsia="en-US"/>
+        </w:rPr>
+        <w:t xml:space="preserve">, mostly </w:t>
+      </w:r>
+      <w:r>
+        <w:rPr>
+          <w:b/>
+          <w:bCs/>
+          <w:lang w:val="en-SE" w:eastAsia="en-US"/>
+        </w:rPr>
+        <w:t>DB CRUD</w:t>
+      </w:r>
+      <w:r>
+        <w:rPr>
+          <w:lang w:val="en-SE" w:eastAsia="en-US"/>
+        </w:rPr>
+        <w:t xml:space="preserve"> operations corresponding to the HTTP request sent (GET, POST, PUT, DELETE)</w:t>
+      </w:r>
+      <w:r>
+        <w:rPr>
+          <w:lang w:val="en-SE" w:eastAsia="en-US"/>
+        </w:rPr>
+        <w:t>. On request</w:t>
+      </w:r>
+      <w:r>
+        <w:rPr>
+          <w:lang w:val="en-SE" w:eastAsia="en-US"/>
+        </w:rPr>
+        <w:t xml:space="preserve"> sent</w:t>
+      </w:r>
+      <w:r>
+        <w:rPr>
+          <w:lang w:val="en-SE" w:eastAsia="en-US"/>
+        </w:rPr>
+        <w:t xml:space="preserve"> to API server from any client, a query string is </w:t>
+      </w:r>
+      <w:r>
+        <w:rPr>
+          <w:lang w:val="en-SE" w:eastAsia="en-US"/>
+        </w:rPr>
+        <w:t>built/</w:t>
+      </w:r>
+      <w:r>
+        <w:rPr>
+          <w:lang w:val="en-SE" w:eastAsia="en-US"/>
+        </w:rPr>
+        <w:t>sent to the DB server, DB server respon</w:t>
+      </w:r>
+      <w:r>
+        <w:rPr>
+          <w:lang w:val="en-SE" w:eastAsia="en-US"/>
+        </w:rPr>
+        <w:t>ds</w:t>
+      </w:r>
+      <w:r>
+        <w:rPr>
+          <w:lang w:val="en-SE" w:eastAsia="en-US"/>
+        </w:rPr>
+        <w:t xml:space="preserve"> with a </w:t>
+      </w:r>
+      <w:r>
+        <w:rPr>
+          <w:u w:val="single"/>
+          <w:lang w:val="en-SE" w:eastAsia="en-US"/>
+        </w:rPr>
+        <w:t>json object of the fetch</w:t>
+      </w:r>
+      <w:r>
+        <w:rPr>
+          <w:u w:val="single"/>
+          <w:lang w:val="en-SE" w:eastAsia="en-US"/>
+        </w:rPr>
+        <w:t>ed</w:t>
+      </w:r>
+      <w:r>
+        <w:rPr>
+          <w:u w:val="single"/>
+          <w:lang w:val="en-SE" w:eastAsia="en-US"/>
+        </w:rPr>
+        <w:t xml:space="preserve"> object and a response string</w:t>
+      </w:r>
+      <w:r>
+        <w:rPr>
+          <w:lang w:val="en-SE" w:eastAsia="en-US"/>
+        </w:rPr>
+        <w:t>(code)[control message], then the API</w:t>
+      </w:r>
+      <w:r>
+        <w:rPr>
+          <w:lang w:val="en-SE" w:eastAsia="en-US"/>
+        </w:rPr>
+        <w:t xml:space="preserve"> maps the json object to it appropriate representation and responds with json back to the client.</w:t>
+      </w:r>
+    </w:p>
+    <w:p>
+      <w:pPr>
+        <w:rPr>
+          <w:lang w:val="en-SE" w:eastAsia="en-US"/>
+        </w:rPr>
+      </w:pPr>
+    </w:p>
+    <w:p>
+      <w:pPr>
+        <w:rPr>
+          <w:lang w:val="en-SE" w:eastAsia="en-US"/>
+        </w:rPr>
+      </w:pPr>
+      <w:r>
+        <w:rPr>
+          <w:lang w:val="en-SE" w:eastAsia="en-US"/>
+        </w:rPr>
+        <w:t>A NGINX server is also deployed right in front of the API, on the same machine and acts as a reverse proxy (on which the clients are connected to) to prevent the API from being accessible from the public internet directly. NGINX helps with load balancing in case of future expansion of the project.</w:t>
       </w:r>
     </w:p>
     <w:p>
@@ -1469,7 +1864,7 @@
                     </pic:cNvPicPr>
                   </pic:nvPicPr>
                   <pic:blipFill>
-                    <a:blip r:embed="rId6" cstate="print">
+                    <a:blip r:embed="rId9" cstate="print">
                       <a:extLst>
                         <a:ext uri="{28A0092B-C50C-407E-A947-70E740481C1C}">
                           <a14:useLocalDpi xmlns:a14="http://schemas.microsoft.com/office/drawing/2010/main" val="0"/>
@@ -1537,9 +1932,591 @@
       <w:pPr>
         <w:spacing w:after="160" w:line="259" w:lineRule="auto"/>
       </w:pPr>
-      <w:r>
-        <w:br w:type="page"/>
-      </w:r>
+    </w:p>
+    <w:p>
+      <w:pPr>
+        <w:spacing w:after="160" w:line="259" w:lineRule="auto"/>
+      </w:pPr>
+    </w:p>
+    <w:p>
+      <w:pPr>
+        <w:spacing w:after="160" w:line="259" w:lineRule="auto"/>
+        <w:rPr>
+          <w:lang w:val="en-SE"/>
+        </w:rPr>
+      </w:pPr>
+      <w:r>
+        <w:rPr>
+          <w:i/>
+          <w:iCs/>
+          <w:lang w:val="en-SE"/>
+        </w:rPr>
+        <w:t>Figure 3</w:t>
+      </w:r>
+      <w:r>
+        <w:rPr>
+          <w:lang w:val="en-SE"/>
+        </w:rPr>
+        <w:t xml:space="preserve"> is practically a scenario like diagram. User decides to </w:t>
+      </w:r>
+      <w:r>
+        <w:rPr>
+          <w:u w:val="single"/>
+          <w:lang w:val="en-SE"/>
+        </w:rPr>
+        <w:t xml:space="preserve">turn lamp with </w:t>
+      </w:r>
+      <w:r>
+        <w:rPr>
+          <w:u w:val="single"/>
+          <w:lang w:val="en-SE"/>
+        </w:rPr>
+        <w:t>“</w:t>
+      </w:r>
+      <w:r>
+        <w:rPr>
+          <w:u w:val="single"/>
+          <w:lang w:val="en-SE"/>
+        </w:rPr>
+        <w:t>id=231</w:t>
+      </w:r>
+      <w:r>
+        <w:rPr>
+          <w:u w:val="single"/>
+          <w:lang w:val="en-SE"/>
+        </w:rPr>
+        <w:t>”</w:t>
+      </w:r>
+      <w:r>
+        <w:rPr>
+          <w:u w:val="single"/>
+          <w:lang w:val="en-SE"/>
+        </w:rPr>
+        <w:t xml:space="preserve"> </w:t>
+      </w:r>
+      <w:r>
+        <w:rPr>
+          <w:u w:val="single"/>
+          <w:lang w:val="en-SE"/>
+        </w:rPr>
+        <w:t>-“</w:t>
+      </w:r>
+      <w:r>
+        <w:rPr>
+          <w:u w:val="single"/>
+          <w:lang w:val="en-SE"/>
+        </w:rPr>
+        <w:t>off</w:t>
+      </w:r>
+      <w:r>
+        <w:rPr>
+          <w:u w:val="single"/>
+          <w:lang w:val="en-SE"/>
+        </w:rPr>
+        <w:t>”</w:t>
+      </w:r>
+      <w:r>
+        <w:rPr>
+          <w:lang w:val="en-SE"/>
+        </w:rPr>
+        <w:t>.</w:t>
+      </w:r>
+    </w:p>
+    <w:p>
+      <w:pPr>
+        <w:spacing w:after="160" w:line="259" w:lineRule="auto"/>
+        <w:rPr>
+          <w:lang w:val="en-SE"/>
+        </w:rPr>
+      </w:pPr>
+      <w:r>
+        <w:rPr>
+          <w:lang w:val="en-SE"/>
+        </w:rPr>
+        <w:t xml:space="preserve">A JSON object of this is sent up to the API with a </w:t>
+      </w:r>
+      <w:r>
+        <w:rPr>
+          <w:u w:val="single"/>
+          <w:lang w:val="en-SE"/>
+        </w:rPr>
+        <w:t>HTTP put</w:t>
+      </w:r>
+      <w:r>
+        <w:rPr>
+          <w:lang w:val="en-SE"/>
+        </w:rPr>
+        <w:t xml:space="preserve"> method since its a regular update, the API builds the appropriate query string to update the </w:t>
+      </w:r>
+      <w:r>
+        <w:rPr>
+          <w:b/>
+          <w:bCs/>
+          <w:lang w:val="en-SE"/>
+        </w:rPr>
+        <w:t>state</w:t>
+      </w:r>
+      <w:r>
+        <w:rPr>
+          <w:lang w:val="en-SE"/>
+        </w:rPr>
+        <w:t xml:space="preserve"> of </w:t>
+      </w:r>
+      <w:r>
+        <w:rPr>
+          <w:u w:val="single"/>
+          <w:lang w:val="en-SE"/>
+        </w:rPr>
+        <w:t xml:space="preserve">device with </w:t>
+      </w:r>
+      <w:r>
+        <w:rPr>
+          <w:b/>
+          <w:bCs/>
+          <w:u w:val="single"/>
+          <w:lang w:val="en-SE"/>
+        </w:rPr>
+        <w:t>id=231</w:t>
+      </w:r>
+      <w:r>
+        <w:rPr>
+          <w:b/>
+          <w:bCs/>
+          <w:u w:val="single"/>
+          <w:lang w:val="en-SE"/>
+        </w:rPr>
+        <w:t>.</w:t>
+      </w:r>
+    </w:p>
+    <w:p>
+      <w:pPr>
+        <w:spacing w:after="160" w:line="259" w:lineRule="auto"/>
+        <w:rPr>
+          <w:lang w:val="en-SE"/>
+        </w:rPr>
+      </w:pPr>
+      <w:r>
+        <w:rPr>
+          <w:lang w:val="en-SE"/>
+        </w:rPr>
+        <w:t xml:space="preserve">The query is </w:t>
+      </w:r>
+      <w:r>
+        <w:rPr>
+          <w:lang w:val="en-SE"/>
+        </w:rPr>
+        <w:t>sent down</w:t>
+      </w:r>
+      <w:r>
+        <w:rPr>
+          <w:lang w:val="en-SE"/>
+        </w:rPr>
+        <w:t xml:space="preserve"> to the DB server </w:t>
+      </w:r>
+      <w:r>
+        <w:rPr>
+          <w:lang w:val="en-SE"/>
+        </w:rPr>
+        <w:t>via</w:t>
+      </w:r>
+      <w:r>
+        <w:rPr>
+          <w:lang w:val="en-SE"/>
+        </w:rPr>
+        <w:t xml:space="preserve"> an encrypted channel with already generated and pre-exchanged keys. Sever receives, handles </w:t>
+      </w:r>
+      <w:r>
+        <w:rPr>
+          <w:lang w:val="en-SE"/>
+        </w:rPr>
+        <w:t>decryption,</w:t>
+      </w:r>
+      <w:r>
+        <w:rPr>
+          <w:lang w:val="en-SE"/>
+        </w:rPr>
+        <w:t xml:space="preserve"> and passes the received query string into a </w:t>
+      </w:r>
+      <w:r>
+        <w:rPr>
+          <w:b/>
+          <w:bCs/>
+          <w:lang w:val="en-SE"/>
+        </w:rPr>
+        <w:t>statement</w:t>
+      </w:r>
+      <w:r>
+        <w:rPr>
+          <w:b/>
+          <w:bCs/>
+          <w:lang w:val="en-SE"/>
+        </w:rPr>
+        <w:t>(Java class)</w:t>
+      </w:r>
+      <w:r>
+        <w:rPr>
+          <w:lang w:val="en-SE"/>
+        </w:rPr>
+        <w:t>, and process</w:t>
+      </w:r>
+      <w:r>
+        <w:rPr>
+          <w:lang w:val="en-SE"/>
+        </w:rPr>
+        <w:t>es</w:t>
+      </w:r>
+      <w:r>
+        <w:rPr>
+          <w:lang w:val="en-SE"/>
+        </w:rPr>
+        <w:t xml:space="preserve"> the received data from the MySQL DB if any, wraps in</w:t>
+      </w:r>
+      <w:r>
+        <w:rPr>
+          <w:lang w:val="en-SE"/>
+        </w:rPr>
+        <w:t>to</w:t>
+      </w:r>
+      <w:r>
+        <w:rPr>
+          <w:lang w:val="en-SE"/>
+        </w:rPr>
+        <w:t xml:space="preserve"> a json object, prepend</w:t>
+      </w:r>
+      <w:r>
+        <w:rPr>
+          <w:lang w:val="en-SE"/>
+        </w:rPr>
+        <w:t xml:space="preserve">s </w:t>
+      </w:r>
+      <w:r>
+        <w:rPr>
+          <w:lang w:val="en-SE"/>
+        </w:rPr>
+        <w:t xml:space="preserve">a control message understood at the API level, </w:t>
+      </w:r>
+      <w:r>
+        <w:rPr>
+          <w:lang w:val="en-SE"/>
+        </w:rPr>
+        <w:t>encrypt,</w:t>
+      </w:r>
+      <w:r>
+        <w:rPr>
+          <w:lang w:val="en-SE"/>
+        </w:rPr>
+        <w:t xml:space="preserve"> and sends it to the API.</w:t>
+      </w:r>
+    </w:p>
+    <w:p>
+      <w:pPr>
+        <w:spacing w:after="160" w:line="259" w:lineRule="auto"/>
+        <w:rPr>
+          <w:lang w:val="en-SE"/>
+        </w:rPr>
+      </w:pPr>
+      <w:r>
+        <w:rPr>
+          <w:u w:val="single"/>
+          <w:lang w:val="en-SE"/>
+        </w:rPr>
+        <w:t>Example</w:t>
+      </w:r>
+      <w:r>
+        <w:rPr>
+          <w:lang w:val="en-SE"/>
+        </w:rPr>
+        <w:t>.</w:t>
+      </w:r>
+    </w:p>
+    <w:p>
+      <w:pPr>
+        <w:keepNext/>
+        <w:spacing w:after="160" w:line="259" w:lineRule="auto"/>
+        <w:ind w:left="2160" w:firstLine="720"/>
+      </w:pPr>
+      <w:r>
+        <w:rPr>
+          <w:lang w:val="en-SE"/>
+        </w:rPr>
+        <w:drawing>
+          <wp:inline distT="0" distB="0" distL="0" distR="0" wp14:anchorId="48CFF6FD" wp14:editId="3E4867D6">
+            <wp:extent cx="1548309" cy="834635"/>
+            <wp:effectExtent l="0" t="0" r="0" b="3810"/>
+            <wp:docPr id="9" name="Picture 9" descr="A picture containing text&#10;&#10;Description automatically generated"/>
+            <wp:cNvGraphicFramePr>
+              <a:graphicFrameLocks xmlns:a="http://schemas.openxmlformats.org/drawingml/2006/main" noChangeAspect="1"/>
+            </wp:cNvGraphicFramePr>
+            <a:graphic xmlns:a="http://schemas.openxmlformats.org/drawingml/2006/main">
+              <a:graphicData uri="http://schemas.openxmlformats.org/drawingml/2006/picture">
+                <pic:pic xmlns:pic="http://schemas.openxmlformats.org/drawingml/2006/picture">
+                  <pic:nvPicPr>
+                    <pic:cNvPr id="9" name="Picture 9" descr="A picture containing text&#10;&#10;Description automatically generated"/>
+                    <pic:cNvPicPr/>
+                  </pic:nvPicPr>
+                  <pic:blipFill>
+                    <a:blip r:embed="rId10"/>
+                    <a:stretch>
+                      <a:fillRect/>
+                    </a:stretch>
+                  </pic:blipFill>
+                  <pic:spPr>
+                    <a:xfrm>
+                      <a:off x="0" y="0"/>
+                      <a:ext cx="1562558" cy="842316"/>
+                    </a:xfrm>
+                    <a:prstGeom prst="rect">
+                      <a:avLst/>
+                    </a:prstGeom>
+                  </pic:spPr>
+                </pic:pic>
+              </a:graphicData>
+            </a:graphic>
+          </wp:inline>
+        </w:drawing>
+      </w:r>
+    </w:p>
+    <w:p>
+      <w:pPr>
+        <w:pStyle w:val="Caption"/>
+        <w:ind w:left="1440" w:firstLine="720"/>
+        <w:rPr>
+          <w:lang w:val="en-SE"/>
+        </w:rPr>
+      </w:pPr>
+      <w:r>
+        <w:t xml:space="preserve">Figure </w:t>
+      </w:r>
+      <w:r>
+        <w:fldChar w:fldCharType="begin"/>
+      </w:r>
+      <w:r>
+        <w:instrText xml:space="preserve"> SEQ Figure \* ARABIC </w:instrText>
+      </w:r>
+      <w:r>
+        <w:fldChar w:fldCharType="separate"/>
+      </w:r>
+      <w:r>
+        <w:rPr>
+          <w:noProof/>
+        </w:rPr>
+        <w:t>4</w:t>
+      </w:r>
+      <w:r>
+        <w:fldChar w:fldCharType="end"/>
+      </w:r>
+      <w:r>
+        <w:rPr>
+          <w:lang w:val="en-SE"/>
+        </w:rPr>
+        <w:t xml:space="preserve"> - Example of response from DB server to API</w:t>
+      </w:r>
+    </w:p>
+    <w:p>
+      <w:pPr>
+        <w:spacing w:after="160" w:line="259" w:lineRule="auto"/>
+        <w:rPr>
+          <w:lang w:val="en-SE"/>
+        </w:rPr>
+      </w:pPr>
+    </w:p>
+    <w:p>
+      <w:pPr>
+        <w:spacing w:after="160" w:line="259" w:lineRule="auto"/>
+        <w:rPr>
+          <w:lang w:val="en-SE"/>
+        </w:rPr>
+      </w:pPr>
+    </w:p>
+    <w:p>
+      <w:pPr>
+        <w:spacing w:after="160" w:line="259" w:lineRule="auto"/>
+        <w:rPr>
+          <w:lang w:val="en-SE"/>
+        </w:rPr>
+      </w:pPr>
+      <w:r>
+        <w:rPr>
+          <w:lang w:val="en-SE"/>
+        </w:rPr>
+        <w:t>API gets it,</w:t>
+      </w:r>
+      <w:r>
+        <w:rPr>
+          <w:lang w:val="en-SE"/>
+        </w:rPr>
+        <w:t xml:space="preserve"> </w:t>
+      </w:r>
+      <w:r>
+        <w:rPr>
+          <w:u w:val="single"/>
+          <w:lang w:val="en-SE"/>
+        </w:rPr>
+        <w:t>parses</w:t>
+      </w:r>
+      <w:r>
+        <w:rPr>
+          <w:u w:val="single"/>
+          <w:lang w:val="en-SE"/>
+        </w:rPr>
+        <w:t xml:space="preserve"> the</w:t>
+      </w:r>
+      <w:r>
+        <w:rPr>
+          <w:u w:val="single"/>
+          <w:lang w:val="en-SE"/>
+        </w:rPr>
+        <w:t xml:space="preserve"> json object to its correct POJO representation using GSON</w:t>
+      </w:r>
+      <w:r>
+        <w:rPr>
+          <w:lang w:val="en-SE"/>
+        </w:rPr>
+        <w:t xml:space="preserve"> or some other lib and passes it between utility classes* and the corresponding service and resource class all the way down to the API client (Unit device).</w:t>
+      </w:r>
+    </w:p>
+    <w:p>
+      <w:pPr>
+        <w:spacing w:after="160" w:line="259" w:lineRule="auto"/>
+        <w:rPr>
+          <w:lang w:val="en-SE"/>
+        </w:rPr>
+      </w:pPr>
+    </w:p>
+    <w:p>
+      <w:pPr>
+        <w:spacing w:after="160" w:line="259" w:lineRule="auto"/>
+        <w:rPr>
+          <w:lang w:val="en-SE"/>
+        </w:rPr>
+      </w:pPr>
+    </w:p>
+    <w:p>
+      <w:pPr>
+        <w:keepNext/>
+        <w:spacing w:after="160" w:line="259" w:lineRule="auto"/>
+      </w:pPr>
+      <w:r>
+        <w:rPr>
+          <w:lang w:val="en-SE"/>
+        </w:rPr>
+        <w:drawing>
+          <wp:inline distT="0" distB="0" distL="0" distR="0" wp14:anchorId="4F61BCDB" wp14:editId="4A54313E">
+            <wp:extent cx="5670155" cy="2914650"/>
+            <wp:effectExtent l="0" t="0" r="6985" b="0"/>
+            <wp:docPr id="10" name="Picture 10" descr="Diagram&#10;&#10;Description automatically generated with low confidence"/>
+            <wp:cNvGraphicFramePr>
+              <a:graphicFrameLocks xmlns:a="http://schemas.openxmlformats.org/drawingml/2006/main" noChangeAspect="1"/>
+            </wp:cNvGraphicFramePr>
+            <a:graphic xmlns:a="http://schemas.openxmlformats.org/drawingml/2006/main">
+              <a:graphicData uri="http://schemas.openxmlformats.org/drawingml/2006/picture">
+                <pic:pic xmlns:pic="http://schemas.openxmlformats.org/drawingml/2006/picture">
+                  <pic:nvPicPr>
+                    <pic:cNvPr id="10" name="Picture 10" descr="Diagram&#10;&#10;Description automatically generated with low confidence"/>
+                    <pic:cNvPicPr/>
+                  </pic:nvPicPr>
+                  <pic:blipFill>
+                    <a:blip r:embed="rId11"/>
+                    <a:stretch>
+                      <a:fillRect/>
+                    </a:stretch>
+                  </pic:blipFill>
+                  <pic:spPr>
+                    <a:xfrm>
+                      <a:off x="0" y="0"/>
+                      <a:ext cx="5681659" cy="2920564"/>
+                    </a:xfrm>
+                    <a:prstGeom prst="rect">
+                      <a:avLst/>
+                    </a:prstGeom>
+                  </pic:spPr>
+                </pic:pic>
+              </a:graphicData>
+            </a:graphic>
+          </wp:inline>
+        </w:drawing>
+      </w:r>
+    </w:p>
+    <w:p>
+      <w:pPr>
+        <w:pStyle w:val="Caption"/>
+        <w:ind w:left="1440" w:firstLine="720"/>
+        <w:rPr>
+          <w:lang w:val="en-SE"/>
+        </w:rPr>
+      </w:pPr>
+      <w:r>
+        <w:t xml:space="preserve">Figure </w:t>
+      </w:r>
+      <w:r>
+        <w:fldChar w:fldCharType="begin"/>
+      </w:r>
+      <w:r>
+        <w:instrText xml:space="preserve"> SEQ Figure \* ARABIC </w:instrText>
+      </w:r>
+      <w:r>
+        <w:fldChar w:fldCharType="separate"/>
+      </w:r>
+      <w:r>
+        <w:rPr>
+          <w:noProof/>
+        </w:rPr>
+        <w:t>5</w:t>
+      </w:r>
+      <w:r>
+        <w:fldChar w:fldCharType="end"/>
+      </w:r>
+      <w:r>
+        <w:rPr>
+          <w:lang w:val="en-SE"/>
+        </w:rPr>
+        <w:t xml:space="preserve"> - Sequence diagram to turn one user lamp off</w:t>
+      </w:r>
+    </w:p>
+    <w:p>
+      <w:pPr>
+        <w:spacing w:after="160" w:line="259" w:lineRule="auto"/>
+        <w:rPr>
+          <w:lang w:val="en-SE"/>
+        </w:rPr>
+      </w:pPr>
+    </w:p>
+    <w:p>
+      <w:pPr>
+        <w:spacing w:after="160" w:line="259" w:lineRule="auto"/>
+        <w:rPr>
+          <w:lang w:val="en-SE"/>
+        </w:rPr>
+      </w:pPr>
+    </w:p>
+    <w:p>
+      <w:pPr>
+        <w:spacing w:after="160" w:line="259" w:lineRule="auto"/>
+        <w:rPr>
+          <w:lang w:val="en-SE"/>
+        </w:rPr>
+      </w:pPr>
+    </w:p>
+    <w:p>
+      <w:pPr>
+        <w:spacing w:after="160" w:line="259" w:lineRule="auto"/>
+        <w:rPr>
+          <w:lang w:val="en-SE"/>
+        </w:rPr>
+      </w:pPr>
+    </w:p>
+    <w:p>
+      <w:pPr>
+        <w:spacing w:after="160" w:line="259" w:lineRule="auto"/>
+        <w:rPr>
+          <w:lang w:val="en-SE"/>
+        </w:rPr>
+      </w:pPr>
+    </w:p>
+    <w:p>
+      <w:pPr>
+        <w:spacing w:after="160" w:line="259" w:lineRule="auto"/>
+      </w:pPr>
     </w:p>
     <w:p>
       <w:pPr>
@@ -1565,9 +2542,9 @@
           <w:noProof/>
         </w:rPr>
         <w:drawing>
-          <wp:inline distT="0" distB="0" distL="0" distR="0" wp14:anchorId="0CF73CCC" wp14:editId="1B214DCB">
-            <wp:extent cx="5972810" cy="5770245"/>
-            <wp:effectExtent l="0" t="0" r="8890" b="1905"/>
+          <wp:inline distT="0" distB="0" distL="0" distR="0" wp14:anchorId="0CF73CCC" wp14:editId="1B752CB9">
+            <wp:extent cx="4781550" cy="5125686"/>
+            <wp:effectExtent l="0" t="0" r="0" b="0"/>
             <wp:docPr id="1" name="Picture 1" descr="A screenshot of a computer&#10;&#10;Description automatically generated with medium confidence"/>
             <wp:cNvGraphicFramePr>
               <a:graphicFrameLocks xmlns:a="http://schemas.openxmlformats.org/drawingml/2006/main" noChangeAspect="1"/>
@@ -1582,7 +2559,7 @@
                     </pic:cNvPicPr>
                   </pic:nvPicPr>
                   <pic:blipFill>
-                    <a:blip r:embed="rId7">
+                    <a:blip r:embed="rId12">
                       <a:extLst>
                         <a:ext uri="{28A0092B-C50C-407E-A947-70E740481C1C}">
                           <a14:useLocalDpi xmlns:a14="http://schemas.microsoft.com/office/drawing/2010/main" val="0"/>
@@ -1597,7 +2574,7 @@
                   <pic:spPr bwMode="auto">
                     <a:xfrm>
                       <a:off x="0" y="0"/>
-                      <a:ext cx="5972810" cy="5770245"/>
+                      <a:ext cx="4837411" cy="5185567"/>
                     </a:xfrm>
                     <a:prstGeom prst="rect">
                       <a:avLst/>
@@ -1634,7 +2611,7 @@
         <w:rPr>
           <w:noProof/>
         </w:rPr>
-        <w:t>4</w:t>
+        <w:t>6</w:t>
       </w:r>
       <w:r>
         <w:fldChar w:fldCharType="end"/>
@@ -1648,7 +2625,143 @@
     </w:p>
     <w:p/>
     <w:p/>
+    <w:p/>
+    <w:p>
+      <w:pPr>
+        <w:rPr>
+          <w:lang w:val="en-SE"/>
+        </w:rPr>
+      </w:pPr>
+      <w:r>
+        <w:rPr>
+          <w:i/>
+          <w:iCs/>
+          <w:lang w:val="en-SE"/>
+        </w:rPr>
+        <w:t>Figure 5</w:t>
+      </w:r>
+      <w:r>
+        <w:rPr>
+          <w:lang w:val="en-SE"/>
+        </w:rPr>
+        <w:t xml:space="preserve"> shows an the already implemented classes, more will come after we are sure all types of devices will be working with. An </w:t>
+      </w:r>
+      <w:r>
+        <w:rPr>
+          <w:b/>
+          <w:bCs/>
+          <w:lang w:val="en-SE"/>
+        </w:rPr>
+        <w:t>abstract device class</w:t>
+      </w:r>
+      <w:r>
+        <w:rPr>
+          <w:lang w:val="en-SE"/>
+        </w:rPr>
+        <w:t xml:space="preserve"> is used to store all devices since all devices(fan, lamp) practically share common attributes like </w:t>
+      </w:r>
+      <w:r>
+        <w:rPr>
+          <w:b/>
+          <w:bCs/>
+          <w:lang w:val="en-SE"/>
+        </w:rPr>
+        <w:t>state</w:t>
+      </w:r>
+      <w:r>
+        <w:rPr>
+          <w:lang w:val="en-SE"/>
+        </w:rPr>
+        <w:t xml:space="preserve">, </w:t>
+      </w:r>
+      <w:r>
+        <w:rPr>
+          <w:b/>
+          <w:bCs/>
+          <w:lang w:val="en-SE"/>
+        </w:rPr>
+        <w:t>level</w:t>
+      </w:r>
+      <w:r>
+        <w:rPr>
+          <w:lang w:val="en-SE"/>
+        </w:rPr>
+        <w:t xml:space="preserve">, and </w:t>
+      </w:r>
+      <w:r>
+        <w:rPr>
+          <w:b/>
+          <w:bCs/>
+          <w:lang w:val="en-SE"/>
+        </w:rPr>
+        <w:t>ids</w:t>
+      </w:r>
+      <w:r>
+        <w:rPr>
+          <w:lang w:val="en-SE"/>
+        </w:rPr>
+        <w:t xml:space="preserve">. A device and be </w:t>
+      </w:r>
+      <w:r>
+        <w:rPr>
+          <w:u w:val="single"/>
+          <w:lang w:val="en-SE"/>
+        </w:rPr>
+        <w:t>turned off/on directly via inherited methods</w:t>
+      </w:r>
+      <w:r>
+        <w:rPr>
+          <w:lang w:val="en-SE"/>
+        </w:rPr>
+        <w:t>.</w:t>
+      </w:r>
+      <w:r>
+        <w:rPr>
+          <w:lang w:val="en-SE"/>
+        </w:rPr>
+        <w:t xml:space="preserve"> Device level e.g., lamp brightness levels can be set directly through its setter and gotten via its getter</w:t>
+      </w:r>
+      <w:r>
+        <w:rPr>
+          <w:lang w:val="en-SE"/>
+        </w:rPr>
+        <w:t>.</w:t>
+      </w:r>
+      <w:r>
+        <w:rPr>
+          <w:u w:val="single"/>
+          <w:lang w:val="en-SE"/>
+        </w:rPr>
+        <w:t xml:space="preserve"> An Enum is used to set the exact type of a device</w:t>
+      </w:r>
+      <w:r>
+        <w:rPr>
+          <w:u w:val="single"/>
+          <w:lang w:val="en-SE"/>
+        </w:rPr>
+        <w:t xml:space="preserve"> </w:t>
+      </w:r>
+      <w:r>
+        <w:rPr>
+          <w:lang w:val="en-SE"/>
+        </w:rPr>
+        <w:t>(FAN, LAMP, ...)</w:t>
+      </w:r>
+      <w:r>
+        <w:rPr>
+          <w:lang w:val="en-SE"/>
+        </w:rPr>
+        <w:t>,</w:t>
+      </w:r>
+      <w:r>
+        <w:rPr>
+          <w:lang w:val="en-SE"/>
+        </w:rPr>
+        <w:t xml:space="preserve"> attributes that are not common between different type of devices are set as nullable and the device type Enum is present so that only fields that are not null are retrieved when needed.</w:t>
+      </w:r>
+    </w:p>
     <w:sectPr>
+      <w:footerReference w:type="default" r:id="rId13"/>
       <w:pgSz w:w="12240" w:h="15840"/>
       <w:pgMar w:top="1417" w:right="1417" w:bottom="1417" w:left="1417" w:header="720" w:footer="720" w:gutter="0"/>
       <w:cols w:space="720"/>
@@ -1656,6 +2769,115 @@
     </w:sectPr>
   </w:body>
 </w:document>
+</file>
+
+<file path=word/endnotes.xml><?xml version="1.0" encoding="utf-8"?>
+<w:endnotes xmlns:wpc="http://schemas.microsoft.com/office/word/2010/wordprocessingCanvas" xmlns:cx="http://schemas.microsoft.com/office/drawing/2014/chartex" xmlns:cx1="http://schemas.microsoft.com/office/drawing/2015/9/8/chartex" xmlns:cx2="http://schemas.microsoft.com/office/drawing/2015/10/21/chartex" xmlns:cx3="http://schemas.microsoft.com/office/drawing/2016/5/9/chartex" xmlns:cx4="http://schemas.microsoft.com/office/drawing/2016/5/10/chartex" xmlns:cx5="http://schemas.microsoft.com/office/drawing/2016/5/11/chartex" xmlns:cx6="http://schemas.microsoft.com/office/drawing/2016/5/12/chartex" xmlns:cx7="http://schemas.microsoft.com/office/drawing/2016/5/13/chartex" xmlns:cx8="http://schemas.microsoft.com/office/drawing/2016/5/14/chartex" xmlns:mc="http://schemas.openxmlformats.org/markup-compatibility/2006" xmlns:aink="http://schemas.microsoft.com/office/drawing/2016/ink" xmlns:am3d="http://schemas.microsoft.com/office/drawing/2017/model3d" xmlns:o="urn:schemas-microsoft-com:office:office" xmlns:r="http://schemas.openxmlformats.org/officeDocument/2006/relationships" xmlns:m="http://schemas.openxmlformats.org/officeDocument/2006/math" xmlns:v="urn:schemas-microsoft-com:vml" xmlns:wp14="http://schemas.microsoft.com/office/word/2010/wordprocessingDrawing" xmlns:wp="http://schemas.openxmlformats.org/drawingml/2006/wordprocessingDrawing" xmlns:w10="urn:schemas-microsoft-com:office:word" xmlns:w="http://schemas.openxmlformats.org/wordprocessingml/2006/main" xmlns:w14="http://schemas.microsoft.com/office/word/2010/wordml" xmlns:w15="http://schemas.microsoft.com/office/word/2012/wordml" xmlns:w16cex="http://schemas.microsoft.com/office/word/2018/wordml/cex" xmlns:w16cid="http://schemas.microsoft.com/office/word/2016/wordml/cid" xmlns:w16="http://schemas.microsoft.com/office/word/2018/wordml" xmlns:w16sdtdh="http://schemas.microsoft.com/office/word/2020/wordml/sdtdatahash" xmlns:w16se="http://schemas.microsoft.com/office/word/2015/wordml/symex" xmlns:wpg="http://schemas.microsoft.com/office/word/2010/wordprocessingGroup" xmlns:wpi="http://schemas.microsoft.com/office/word/2010/wordprocessingInk" xmlns:wne="http://schemas.microsoft.com/office/word/2006/wordml" xmlns:wps="http://schemas.microsoft.com/office/word/2010/wordprocessingShape" mc:Ignorable="w14 w15 w16se w16cid w16 w16cex w16sdtdh wp14">
+  <w:endnote w:type="separator" w:id="-1">
+    <w:p>
+      <w:r>
+        <w:separator/>
+      </w:r>
+    </w:p>
+  </w:endnote>
+  <w:endnote w:type="continuationSeparator" w:id="0">
+    <w:p>
+      <w:r>
+        <w:continuationSeparator/>
+      </w:r>
+    </w:p>
+  </w:endnote>
+</w:endnotes>
+</file>
+
+<file path=word/footer1.xml><?xml version="1.0" encoding="utf-8"?>
+<w:ftr xmlns:wpc="http://schemas.microsoft.com/office/word/2010/wordprocessingCanvas" xmlns:cx="http://schemas.microsoft.com/office/drawing/2014/chartex" xmlns:cx1="http://schemas.microsoft.com/office/drawing/2015/9/8/chartex" xmlns:cx2="http://schemas.microsoft.com/office/drawing/2015/10/21/chartex" xmlns:cx3="http://schemas.microsoft.com/office/drawing/2016/5/9/chartex" xmlns:cx4="http://schemas.microsoft.com/office/drawing/2016/5/10/chartex" xmlns:cx5="http://schemas.microsoft.com/office/drawing/2016/5/11/chartex" xmlns:cx6="http://schemas.microsoft.com/office/drawing/2016/5/12/chartex" xmlns:cx7="http://schemas.microsoft.com/office/drawing/2016/5/13/chartex" xmlns:cx8="http://schemas.microsoft.com/office/drawing/2016/5/14/chartex" xmlns:mc="http://schemas.openxmlformats.org/markup-compatibility/2006" xmlns:aink="http://schemas.microsoft.com/office/drawing/2016/ink" xmlns:am3d="http://schemas.microsoft.com/office/drawing/2017/model3d" xmlns:o="urn:schemas-microsoft-com:office:office" xmlns:r="http://schemas.openxmlformats.org/officeDocument/2006/relationships" xmlns:m="http://schemas.openxmlformats.org/officeDocument/2006/math" xmlns:v="urn:schemas-microsoft-com:vml" xmlns:wp14="http://schemas.microsoft.com/office/word/2010/wordprocessingDrawing" xmlns:wp="http://schemas.openxmlformats.org/drawingml/2006/wordprocessingDrawing" xmlns:w10="urn:schemas-microsoft-com:office:word" xmlns:w="http://schemas.openxmlformats.org/wordprocessingml/2006/main" xmlns:w14="http://schemas.microsoft.com/office/word/2010/wordml" xmlns:w15="http://schemas.microsoft.com/office/word/2012/wordml" xmlns:w16cex="http://schemas.microsoft.com/office/word/2018/wordml/cex" xmlns:w16cid="http://schemas.microsoft.com/office/word/2016/wordml/cid" xmlns:w16="http://schemas.microsoft.com/office/word/2018/wordml" xmlns:w16sdtdh="http://schemas.microsoft.com/office/word/2020/wordml/sdtdatahash" xmlns:w16se="http://schemas.microsoft.com/office/word/2015/wordml/symex" xmlns:wpg="http://schemas.microsoft.com/office/word/2010/wordprocessingGroup" xmlns:wpi="http://schemas.microsoft.com/office/word/2010/wordprocessingInk" xmlns:wne="http://schemas.microsoft.com/office/word/2006/wordml" xmlns:wps="http://schemas.microsoft.com/office/word/2010/wordprocessingShape" mc:Ignorable="w14 w15 w16se w16cid w16 w16cex w16sdtdh wp14">
+  <w:sdt>
+    <w:sdtPr>
+      <w:id w:val="-883716928"/>
+      <w:docPartObj>
+        <w:docPartGallery w:val="Page Numbers (Bottom of Page)"/>
+        <w:docPartUnique/>
+      </w:docPartObj>
+    </w:sdtPr>
+    <w:sdtEndPr>
+      <w:rPr>
+        <w:color w:val="7F7F7F" w:themeColor="background1" w:themeShade="7F"/>
+        <w:spacing w:val="60"/>
+      </w:rPr>
+    </w:sdtEndPr>
+    <w:sdtContent>
+      <w:p>
+        <w:pPr>
+          <w:pStyle w:val="Footer"/>
+          <w:pBdr>
+            <w:top w:val="single" w:sz="4" w:space="1" w:color="D9D9D9" w:themeColor="background1" w:themeShade="D9"/>
+          </w:pBdr>
+          <w:jc w:val="right"/>
+        </w:pPr>
+        <w:r>
+          <w:fldChar w:fldCharType="begin"/>
+        </w:r>
+        <w:r>
+          <w:instrText xml:space="preserve"> PAGE   \* MERGEFORMAT </w:instrText>
+        </w:r>
+        <w:r>
+          <w:fldChar w:fldCharType="separate"/>
+        </w:r>
+        <w:r>
+          <w:rPr>
+            <w:noProof/>
+          </w:rPr>
+          <w:t>2</w:t>
+        </w:r>
+        <w:r>
+          <w:rPr>
+            <w:noProof/>
+          </w:rPr>
+          <w:fldChar w:fldCharType="end"/>
+        </w:r>
+        <w:r>
+          <w:t xml:space="preserve"> | </w:t>
+        </w:r>
+        <w:r>
+          <w:rPr>
+            <w:color w:val="7F7F7F" w:themeColor="background1" w:themeShade="7F"/>
+            <w:spacing w:val="60"/>
+          </w:rPr>
+          <w:t>Page</w:t>
+        </w:r>
+      </w:p>
+    </w:sdtContent>
+  </w:sdt>
+  <w:p>
+    <w:pPr>
+      <w:pStyle w:val="Footer"/>
+    </w:pPr>
+  </w:p>
+</w:ftr>
+</file>
+
+<file path=word/footnotes.xml><?xml version="1.0" encoding="utf-8"?>
+<w:footnotes xmlns:wpc="http://schemas.microsoft.com/office/word/2010/wordprocessingCanvas" xmlns:cx="http://schemas.microsoft.com/office/drawing/2014/chartex" xmlns:cx1="http://schemas.microsoft.com/office/drawing/2015/9/8/chartex" xmlns:cx2="http://schemas.microsoft.com/office/drawing/2015/10/21/chartex" xmlns:cx3="http://schemas.microsoft.com/office/drawing/2016/5/9/chartex" xmlns:cx4="http://schemas.microsoft.com/office/drawing/2016/5/10/chartex" xmlns:cx5="http://schemas.microsoft.com/office/drawing/2016/5/11/chartex" xmlns:cx6="http://schemas.microsoft.com/office/drawing/2016/5/12/chartex" xmlns:cx7="http://schemas.microsoft.com/office/drawing/2016/5/13/chartex" xmlns:cx8="http://schemas.microsoft.com/office/drawing/2016/5/14/chartex" xmlns:mc="http://schemas.openxmlformats.org/markup-compatibility/2006" xmlns:aink="http://schemas.microsoft.com/office/drawing/2016/ink" xmlns:am3d="http://schemas.microsoft.com/office/drawing/2017/model3d" xmlns:o="urn:schemas-microsoft-com:office:office" xmlns:r="http://schemas.openxmlformats.org/officeDocument/2006/relationships" xmlns:m="http://schemas.openxmlformats.org/officeDocument/2006/math" xmlns:v="urn:schemas-microsoft-com:vml" xmlns:wp14="http://schemas.microsoft.com/office/word/2010/wordprocessingDrawing" xmlns:wp="http://schemas.openxmlformats.org/drawingml/2006/wordprocessingDrawing" xmlns:w10="urn:schemas-microsoft-com:office:word" xmlns:w="http://schemas.openxmlformats.org/wordprocessingml/2006/main" xmlns:w14="http://schemas.microsoft.com/office/word/2010/wordml" xmlns:w15="http://schemas.microsoft.com/office/word/2012/wordml" xmlns:w16cex="http://schemas.microsoft.com/office/word/2018/wordml/cex" xmlns:w16cid="http://schemas.microsoft.com/office/word/2016/wordml/cid" xmlns:w16="http://schemas.microsoft.com/office/word/2018/wordml" xmlns:w16sdtdh="http://schemas.microsoft.com/office/word/2020/wordml/sdtdatahash" xmlns:w16se="http://schemas.microsoft.com/office/word/2015/wordml/symex" xmlns:wpg="http://schemas.microsoft.com/office/word/2010/wordprocessingGroup" xmlns:wpi="http://schemas.microsoft.com/office/word/2010/wordprocessingInk" xmlns:wne="http://schemas.microsoft.com/office/word/2006/wordml" xmlns:wps="http://schemas.microsoft.com/office/word/2010/wordprocessingShape" mc:Ignorable="w14 w15 w16se w16cid w16 w16cex w16sdtdh wp14">
+  <w:footnote w:type="separator" w:id="-1">
+    <w:p>
+      <w:r>
+        <w:separator/>
+      </w:r>
+    </w:p>
+  </w:footnote>
+  <w:footnote w:type="continuationSeparator" w:id="0">
+    <w:p>
+      <w:r>
+        <w:continuationSeparator/>
+      </w:r>
+    </w:p>
+  </w:footnote>
+</w:footnotes>
+</file>
+
+<file path=word/numbering.xml><?xml version="1.0" encoding="utf-8"?>
+<w:numbering xmlns:wpc="http://schemas.microsoft.com/office/word/2010/wordprocessingCanvas" xmlns:cx="http://schemas.microsoft.com/office/drawing/2014/chartex" xmlns:cx1="http://schemas.microsoft.com/office/drawing/2015/9/8/chartex" xmlns:cx2="http://schemas.microsoft.com/office/drawing/2015/10/21/chartex" xmlns:cx3="http://schemas.microsoft.com/office/drawing/2016/5/9/chartex" xmlns:cx4="http://schemas.microsoft.com/office/drawing/2016/5/10/chartex" xmlns:cx5="http://schemas.microsoft.com/office/drawing/2016/5/11/chartex" xmlns:cx6="http://schemas.microsoft.com/office/drawing/2016/5/12/chartex" xmlns:cx7="http://schemas.microsoft.com/office/drawing/2016/5/13/chartex" xmlns:cx8="http://schemas.microsoft.com/office/drawing/2016/5/14/chartex" xmlns:mc="http://schemas.openxmlformats.org/markup-compatibility/2006" xmlns:aink="http://schemas.microsoft.com/office/drawing/2016/ink" xmlns:am3d="http://schemas.microsoft.com/office/drawing/2017/model3d" xmlns:o="urn:schemas-microsoft-com:office:office" xmlns:r="http://schemas.openxmlformats.org/officeDocument/2006/relationships" xmlns:m="http://schemas.openxmlformats.org/officeDocument/2006/math" xmlns:v="urn:schemas-microsoft-com:vml" xmlns:wp14="http://schemas.microsoft.com/office/word/2010/wordprocessingDrawing" xmlns:wp="http://schemas.openxmlformats.org/drawingml/2006/wordprocessingDrawing" xmlns:w10="urn:schemas-microsoft-com:office:word" xmlns:w="http://schemas.openxmlformats.org/wordprocessingml/2006/main" xmlns:w14="http://schemas.microsoft.com/office/word/2010/wordml" xmlns:w15="http://schemas.microsoft.com/office/word/2012/wordml" xmlns:w16cex="http://schemas.microsoft.com/office/word/2018/wordml/cex" xmlns:w16cid="http://schemas.microsoft.com/office/word/2016/wordml/cid" xmlns:w16="http://schemas.microsoft.com/office/word/2018/wordml" xmlns:w16sdtdh="http://schemas.microsoft.com/office/word/2020/wordml/sdtdatahash" xmlns:w16se="http://schemas.microsoft.com/office/word/2015/wordml/symex" xmlns:wpg="http://schemas.microsoft.com/office/word/2010/wordprocessingGroup" xmlns:wpi="http://schemas.microsoft.com/office/word/2010/wordprocessingInk" xmlns:wne="http://schemas.microsoft.com/office/word/2006/wordml" xmlns:wps="http://schemas.microsoft.com/office/word/2010/wordprocessingShape" mc:Ignorable="w14 w15 w16se w16cid w16 w16cex w16sdtdh wp14"/>
 </file>
 
 <file path=word/styles.xml><?xml version="1.0" encoding="utf-8"?>
@@ -1708,7 +2930,7 @@
     <w:lsdException w:name="footnote text" w:semiHidden="1" w:unhideWhenUsed="1"/>
     <w:lsdException w:name="annotation text" w:semiHidden="1" w:unhideWhenUsed="1"/>
     <w:lsdException w:name="header" w:semiHidden="1" w:unhideWhenUsed="1"/>
-    <w:lsdException w:name="footer" w:semiHidden="1" w:uiPriority="0" w:unhideWhenUsed="1"/>
+    <w:lsdException w:name="footer" w:semiHidden="1" w:unhideWhenUsed="1"/>
     <w:lsdException w:name="index heading" w:semiHidden="1" w:unhideWhenUsed="1"/>
     <w:lsdException w:name="caption" w:semiHidden="1" w:uiPriority="35" w:unhideWhenUsed="1" w:qFormat="1"/>
     <w:lsdException w:name="table of figures" w:semiHidden="1" w:unhideWhenUsed="1"/>
@@ -2169,7 +3391,7 @@
     <w:name w:val="footer"/>
     <w:basedOn w:val="Normal"/>
     <w:link w:val="FooterChar"/>
-    <w:semiHidden/>
+    <w:uiPriority w:val="99"/>
     <w:unhideWhenUsed/>
     <w:rsid w:val="004E5C7D"/>
     <w:pPr>
@@ -2190,7 +3412,7 @@
     <w:name w:val="Footer Char"/>
     <w:basedOn w:val="DefaultParagraphFont"/>
     <w:link w:val="Footer"/>
-    <w:semiHidden/>
+    <w:uiPriority w:val="99"/>
     <w:rsid w:val="004E5C7D"/>
     <w:rPr>
       <w:rFonts w:ascii="Times New Roman" w:eastAsia="Times New Roman" w:hAnsi="Times New Roman" w:cs="Times New Roman"/>
@@ -2280,6 +3502,33 @@
       <w:color w:val="44546A" w:themeColor="text2"/>
       <w:sz w:val="18"/>
       <w:szCs w:val="18"/>
+    </w:rPr>
+  </w:style>
+  <w:style w:type="paragraph" w:styleId="Header">
+    <w:name w:val="header"/>
+    <w:basedOn w:val="Normal"/>
+    <w:link w:val="HeaderChar"/>
+    <w:uiPriority w:val="99"/>
+    <w:unhideWhenUsed/>
+    <w:rsid w:val="00FA4CBA"/>
+    <w:pPr>
+      <w:tabs>
+        <w:tab w:val="center" w:pos="4513"/>
+        <w:tab w:val="right" w:pos="9026"/>
+      </w:tabs>
+    </w:pPr>
+  </w:style>
+  <w:style w:type="character" w:customStyle="1" w:styleId="HeaderChar">
+    <w:name w:val="Header Char"/>
+    <w:basedOn w:val="DefaultParagraphFont"/>
+    <w:link w:val="Header"/>
+    <w:uiPriority w:val="99"/>
+    <w:rsid w:val="00FA4CBA"/>
+    <w:rPr>
+      <w:rFonts w:ascii="Times New Roman" w:eastAsia="Times New Roman" w:hAnsi="Times New Roman" w:cs="Times New Roman"/>
+      <w:sz w:val="24"/>
+      <w:szCs w:val="24"/>
+      <w:lang w:val="sv-SE" w:eastAsia="sv-SE"/>
     </w:rPr>
   </w:style>
 </w:styles>

</xml_diff>